<commit_message>
Atualização de um dos wireframes, do requisito que o envolve e de algumas telas
</commit_message>
<xml_diff>
--- a/Requisitos/CSU12 - Manter Visitante.docx
+++ b/Requisitos/CSU12 - Manter Visitante.docx
@@ -575,7 +575,7 @@
                 <w:sz w:val="28"/>
                 <w:szCs w:val="28"/>
               </w:rPr>
-              <w:t>Moradores</w:t>
+              <w:t>Cadastrar Visitantes</w:t>
             </w:r>
             <w:r>
               <w:rPr>
@@ -687,6 +687,13 @@
                 <w:szCs w:val="28"/>
               </w:rPr>
               <w:t xml:space="preserve"> para gerenciar os acessos</w:t>
+            </w:r>
+            <w:r>
+              <w:rPr>
+                <w:sz w:val="28"/>
+                <w:szCs w:val="28"/>
+              </w:rPr>
+              <w:t>.</w:t>
             </w:r>
             <w:r>
               <w:rPr>
@@ -4133,7 +4140,7 @@
   <a:extraClrSchemeLst/>
   <a:extLst>
     <a:ext uri="{05A4C25C-085E-4340-85A3-A5531E510DB2}">
-      <thm15:themeFamily xmlns:thm15="http://schemas.microsoft.com/office/thememl/2012/main" xmlns="" name="Office Theme" id="{62F939B6-93AF-4DB8-9C6B-D6C7DFDC589F}" vid="{4A3C46E8-61CC-4603-A589-7422A47A8E4A}"/>
+      <thm15:themeFamily xmlns="" xmlns:thm15="http://schemas.microsoft.com/office/thememl/2012/main" name="Office Theme" id="{62F939B6-93AF-4DB8-9C6B-D6C7DFDC589F}" vid="{4A3C46E8-61CC-4603-A589-7422A47A8E4A}"/>
     </a:ext>
   </a:extLst>
 </a:theme>

</xml_diff>